<commit_message>
Started the Mobile Application.
</commit_message>
<xml_diff>
--- a/Documentatie.docx
+++ b/Documentatie.docx
@@ -379,7 +379,7 @@
           <w:sz w:val="40"/>
         </w:rPr>
         <w:lastRenderedPageBreak/>
-        <w:t>Summary</w:t>
+        <w:t>Rezumat</w:t>
       </w:r>
     </w:p>
     <w:p>
@@ -409,31 +409,13 @@
         <w:t>.</w:t>
       </w:r>
       <w:r>
-        <w:t xml:space="preserve"> </w:t>
-      </w:r>
-      <w:r>
-        <w:t xml:space="preserve">Acești factori pot reduce semnificativ durata de viață a bateriilor, </w:t>
-      </w:r>
-      <w:r>
-        <w:t xml:space="preserve">afectând </w:t>
-      </w:r>
-      <w:r>
-        <w:t>performanță ș</w:t>
-      </w:r>
-      <w:r>
-        <w:t>i utilitatea</w:t>
-      </w:r>
-      <w:r>
-        <w:t xml:space="preserve"> genereal</w:t>
-      </w:r>
-      <w:r>
-        <w:t>ă</w:t>
-      </w:r>
-      <w:r>
-        <w:t xml:space="preserve"> a autovehiculelor electrice.</w:t>
-      </w:r>
-      <w:r>
-        <w:t xml:space="preserve"> În plus</w:t>
+        <w:t xml:space="preserve"> Acești factori pot reduce semnificativ durata de viață a bateriilor, afectând performanț</w:t>
+      </w:r>
+      <w:r>
+        <w:t>a</w:t>
+      </w:r>
+      <w:r>
+        <w:t xml:space="preserve"> și utilitatea genereală a autovehiculelor electrice. În plus</w:t>
       </w:r>
       <w:r>
         <w:t>, proto</w:t>
@@ -831,16 +813,11 @@
         <w:rPr>
           <w:lang w:val="en-US"/>
         </w:rPr>
-        <w:t xml:space="preserve"> de </w:t>
-      </w:r>
-      <w:proofErr w:type="spellStart"/>
-      <w:r>
-        <w:rPr>
-          <w:lang w:val="en-US"/>
-        </w:rPr>
-        <w:t>încărcare</w:t>
-      </w:r>
-      <w:proofErr w:type="spellEnd"/>
+        <w:t xml:space="preserve"> </w:t>
+      </w:r>
+      <w:r>
+        <w:t>în timpul încărcării</w:t>
+      </w:r>
       <w:r>
         <w:rPr>
           <w:lang w:val="en-US"/>
@@ -907,6 +884,12 @@
         <w:rPr>
           <w:lang w:val="en-US"/>
         </w:rPr>
+        <w:t>.</w:t>
+      </w:r>
+      <w:r>
+        <w:rPr>
+          <w:lang w:val="en-US"/>
+        </w:rPr>
         <w:t xml:space="preserve"> </w:t>
       </w:r>
       <w:proofErr w:type="spellStart"/>
@@ -914,7 +897,13 @@
         <w:rPr>
           <w:lang w:val="en-US"/>
         </w:rPr>
-        <w:t>iar</w:t>
+        <w:t>T</w:t>
+      </w:r>
+      <w:r>
+        <w:rPr>
+          <w:lang w:val="en-US"/>
+        </w:rPr>
+        <w:t>emperatura</w:t>
       </w:r>
       <w:proofErr w:type="spellEnd"/>
       <w:r>
@@ -928,7 +917,7 @@
         <w:rPr>
           <w:lang w:val="en-US"/>
         </w:rPr>
-        <w:t>temperatura</w:t>
+        <w:t>bateriilor</w:t>
       </w:r>
       <w:proofErr w:type="spellEnd"/>
       <w:r>
@@ -942,14 +931,62 @@
         <w:rPr>
           <w:lang w:val="en-US"/>
         </w:rPr>
-        <w:t>acestora</w:t>
-      </w:r>
-      <w:proofErr w:type="spellEnd"/>
-      <w:r>
-        <w:rPr>
-          <w:lang w:val="en-US"/>
-        </w:rPr>
-        <w:t xml:space="preserve"> cu un </w:t>
+        <w:t>este</w:t>
+      </w:r>
+      <w:proofErr w:type="spellEnd"/>
+      <w:r>
+        <w:rPr>
+          <w:lang w:val="en-US"/>
+        </w:rPr>
+        <w:t xml:space="preserve"> </w:t>
+      </w:r>
+      <w:proofErr w:type="spellStart"/>
+      <w:r>
+        <w:rPr>
+          <w:lang w:val="en-US"/>
+        </w:rPr>
+        <w:t>monitorizată</w:t>
+      </w:r>
+      <w:proofErr w:type="spellEnd"/>
+      <w:r>
+        <w:rPr>
+          <w:lang w:val="en-US"/>
+        </w:rPr>
+        <w:t xml:space="preserve"> </w:t>
+      </w:r>
+      <w:r>
+        <w:rPr>
+          <w:lang w:val="en-US"/>
+        </w:rPr>
+        <w:t xml:space="preserve">cu </w:t>
+      </w:r>
+      <w:proofErr w:type="spellStart"/>
+      <w:r>
+        <w:rPr>
+          <w:lang w:val="en-US"/>
+        </w:rPr>
+        <w:t>ajutorul</w:t>
+      </w:r>
+      <w:proofErr w:type="spellEnd"/>
+      <w:r>
+        <w:rPr>
+          <w:lang w:val="en-US"/>
+        </w:rPr>
+        <w:t xml:space="preserve"> a </w:t>
+      </w:r>
+      <w:proofErr w:type="spellStart"/>
+      <w:r>
+        <w:rPr>
+          <w:lang w:val="en-US"/>
+        </w:rPr>
+        <w:t>doi</w:t>
+      </w:r>
+      <w:proofErr w:type="spellEnd"/>
+      <w:r>
+        <w:rPr>
+          <w:lang w:val="en-US"/>
+        </w:rPr>
+        <w:t xml:space="preserve"> </w:t>
       </w:r>
       <w:proofErr w:type="spellStart"/>
       <w:r>
@@ -957,6 +994,12 @@
           <w:lang w:val="en-US"/>
         </w:rPr>
         <w:t>senzor</w:t>
+      </w:r>
+      <w:r>
+        <w:rPr>
+          <w:lang w:val="en-US"/>
+        </w:rPr>
+        <w:t>i</w:t>
       </w:r>
       <w:proofErr w:type="spellEnd"/>
       <w:r>
@@ -1399,6 +1442,12 @@
         </w:rPr>
         <w:t xml:space="preserve"> </w:t>
       </w:r>
+      <w:r>
+        <w:rPr>
+          <w:lang w:val="en-US"/>
+        </w:rPr>
+        <w:t xml:space="preserve">care </w:t>
+      </w:r>
       <w:proofErr w:type="spellStart"/>
       <w:r>
         <w:rPr>
@@ -1509,14 +1558,14 @@
         <w:rPr>
           <w:lang w:val="en-US"/>
         </w:rPr>
-        <w:t xml:space="preserve"> din </w:t>
-      </w:r>
-      <w:proofErr w:type="spellStart"/>
-      <w:r>
-        <w:rPr>
-          <w:lang w:val="en-US"/>
-        </w:rPr>
-        <w:t>față</w:t>
+        <w:t xml:space="preserve"> </w:t>
+      </w:r>
+      <w:proofErr w:type="spellStart"/>
+      <w:r>
+        <w:rPr>
+          <w:lang w:val="en-US"/>
+        </w:rPr>
+        <w:t>frontală</w:t>
       </w:r>
       <w:proofErr w:type="spellEnd"/>
       <w:r>
@@ -1776,6 +1825,12 @@
           <w:lang w:val="en-US"/>
         </w:rPr>
         <w:t>.</w:t>
+      </w:r>
+      <w:r>
+        <w:rPr>
+          <w:lang w:val="en-US"/>
+        </w:rPr>
+        <w:t xml:space="preserve"> </w:t>
       </w:r>
     </w:p>
     <w:p>
@@ -1784,6 +1839,167 @@
           <w:lang w:val="en-US"/>
         </w:rPr>
       </w:pPr>
+    </w:p>
+    <w:p>
+      <w:pPr>
+        <w:rPr>
+          <w:lang w:val="en-US"/>
+        </w:rPr>
+      </w:pPr>
+      <w:proofErr w:type="spellStart"/>
+      <w:r>
+        <w:rPr>
+          <w:lang w:val="en-US"/>
+        </w:rPr>
+        <w:t>Controlul</w:t>
+      </w:r>
+      <w:proofErr w:type="spellEnd"/>
+      <w:r>
+        <w:rPr>
+          <w:lang w:val="en-US"/>
+        </w:rPr>
+        <w:t xml:space="preserve"> </w:t>
+      </w:r>
+      <w:proofErr w:type="spellStart"/>
+      <w:r>
+        <w:rPr>
+          <w:lang w:val="en-US"/>
+        </w:rPr>
+        <w:t>motoarelor</w:t>
+      </w:r>
+      <w:proofErr w:type="spellEnd"/>
+      <w:r>
+        <w:rPr>
+          <w:lang w:val="en-US"/>
+        </w:rPr>
+        <w:t xml:space="preserve"> </w:t>
+      </w:r>
+      <w:proofErr w:type="spellStart"/>
+      <w:r>
+        <w:rPr>
+          <w:lang w:val="en-US"/>
+        </w:rPr>
+        <w:t>electrice</w:t>
+      </w:r>
+      <w:proofErr w:type="spellEnd"/>
+      <w:r>
+        <w:rPr>
+          <w:lang w:val="en-US"/>
+        </w:rPr>
+        <w:t xml:space="preserve"> se </w:t>
+      </w:r>
+      <w:proofErr w:type="spellStart"/>
+      <w:r>
+        <w:rPr>
+          <w:lang w:val="en-US"/>
+        </w:rPr>
+        <w:t>va</w:t>
+      </w:r>
+      <w:proofErr w:type="spellEnd"/>
+      <w:r>
+        <w:rPr>
+          <w:lang w:val="en-US"/>
+        </w:rPr>
+        <w:t xml:space="preserve"> face cu </w:t>
+      </w:r>
+      <w:proofErr w:type="spellStart"/>
+      <w:r>
+        <w:rPr>
+          <w:lang w:val="en-US"/>
+        </w:rPr>
+        <w:t>ajutorul</w:t>
+      </w:r>
+      <w:proofErr w:type="spellEnd"/>
+      <w:r>
+        <w:rPr>
+          <w:lang w:val="en-US"/>
+        </w:rPr>
+        <w:t xml:space="preserve"> </w:t>
+      </w:r>
+      <w:proofErr w:type="spellStart"/>
+      <w:r>
+        <w:rPr>
+          <w:lang w:val="en-US"/>
+        </w:rPr>
+        <w:t>unei</w:t>
+      </w:r>
+      <w:proofErr w:type="spellEnd"/>
+      <w:r>
+        <w:rPr>
+          <w:lang w:val="en-US"/>
+        </w:rPr>
+        <w:t xml:space="preserve"> </w:t>
+      </w:r>
+      <w:proofErr w:type="spellStart"/>
+      <w:r>
+        <w:rPr>
+          <w:lang w:val="en-US"/>
+        </w:rPr>
+        <w:t>aplicații</w:t>
+      </w:r>
+      <w:proofErr w:type="spellEnd"/>
+      <w:r>
+        <w:rPr>
+          <w:lang w:val="en-US"/>
+        </w:rPr>
+        <w:t xml:space="preserve"> mobile care </w:t>
+      </w:r>
+      <w:proofErr w:type="spellStart"/>
+      <w:r>
+        <w:rPr>
+          <w:lang w:val="en-US"/>
+        </w:rPr>
+        <w:t>folosește</w:t>
+      </w:r>
+      <w:proofErr w:type="spellEnd"/>
+      <w:r>
+        <w:rPr>
+          <w:lang w:val="en-US"/>
+        </w:rPr>
+        <w:t xml:space="preserve"> </w:t>
+      </w:r>
+      <w:proofErr w:type="spellStart"/>
+      <w:r>
+        <w:rPr>
+          <w:lang w:val="en-US"/>
+        </w:rPr>
+        <w:t>drept</w:t>
+      </w:r>
+      <w:proofErr w:type="spellEnd"/>
+      <w:r>
+        <w:rPr>
+          <w:lang w:val="en-US"/>
+        </w:rPr>
+        <w:t xml:space="preserve"> </w:t>
+      </w:r>
+      <w:proofErr w:type="spellStart"/>
+      <w:r>
+        <w:rPr>
+          <w:lang w:val="en-US"/>
+        </w:rPr>
+        <w:t>tehnologie</w:t>
+      </w:r>
+      <w:proofErr w:type="spellEnd"/>
+      <w:r>
+        <w:rPr>
+          <w:lang w:val="en-US"/>
+        </w:rPr>
+        <w:t xml:space="preserve"> </w:t>
+      </w:r>
+      <w:proofErr w:type="spellStart"/>
+      <w:r>
+        <w:rPr>
+          <w:lang w:val="en-US"/>
+        </w:rPr>
+        <w:t>principală</w:t>
+      </w:r>
+      <w:proofErr w:type="spellEnd"/>
+      <w:r>
+        <w:rPr>
+          <w:lang w:val="en-US"/>
+        </w:rPr>
+        <w:t xml:space="preserve"> React. </w:t>
+      </w:r>
     </w:p>
     <w:p>
       <w:pPr>

</xml_diff>

<commit_message>
New pages for documentation.
</commit_message>
<xml_diff>
--- a/Documentatie.docx
+++ b/Documentatie.docx
@@ -2892,7 +2892,7 @@
           <w:lang w:val="en-GB"/>
         </w:rPr>
         <w:drawing>
-          <wp:anchor distT="0" distB="0" distL="114300" distR="114300" simplePos="0" relativeHeight="251653632" behindDoc="0" locked="0" layoutInCell="1" allowOverlap="1" wp14:anchorId="0F4CB9E7" wp14:editId="54EEC9B4">
+          <wp:anchor distT="0" distB="0" distL="114300" distR="114300" simplePos="0" relativeHeight="251653632" behindDoc="0" locked="0" layoutInCell="1" allowOverlap="1" wp14:anchorId="0F4CB9E7" wp14:editId="6A1AC2D2">
             <wp:simplePos x="0" y="0"/>
             <wp:positionH relativeFrom="margin">
               <wp:align>center</wp:align>
@@ -5421,7 +5421,16 @@
         <w:jc w:val="center"/>
       </w:pPr>
       <w:r>
-        <w:t>Figure 7: General system architecture of the Battery Management System made for small vehicle</w:t>
+        <w:t xml:space="preserve">Figure 7: </w:t>
+      </w:r>
+      <w:r>
+        <w:t>S</w:t>
+      </w:r>
+      <w:r>
+        <w:t xml:space="preserve">ystem architecture of the Battery Management System </w:t>
+      </w:r>
+      <w:r>
+        <w:t>including the vehicle control system</w:t>
       </w:r>
     </w:p>
     <w:p>
@@ -5511,7 +5520,6 @@
     </w:p>
     <w:p>
       <w:pPr>
-        <w:ind w:left="229" w:firstLine="622"/>
         <w:jc w:val="left"/>
         <w:rPr>
           <w:b/>
@@ -5530,67 +5538,424 @@
     </w:p>
     <w:p>
       <w:pPr>
-        <w:ind w:firstLine="0"/>
-        <w:rPr>
-          <w:lang w:val="en-US"/>
-        </w:rPr>
-      </w:pPr>
-    </w:p>
-    <w:p>
-      <w:pPr>
-        <w:ind w:firstLine="0"/>
+        <w:pStyle w:val="Title"/>
         <w:rPr>
           <w:lang w:val="en-GB"/>
         </w:rPr>
       </w:pPr>
-      <w:r>
-        <w:rPr>
-          <w:lang w:val="en-US"/>
-        </w:rPr>
-        <w:tab/>
-      </w:r>
-      <w:r>
-        <w:rPr>
-          <w:lang w:val="en-US"/>
-        </w:rPr>
+    </w:p>
+    <w:p>
+      <w:pPr>
+        <w:pStyle w:val="Title"/>
+        <w:jc w:val="center"/>
+      </w:pPr>
+      <w:r>
+        <w:drawing>
+          <wp:anchor distT="0" distB="0" distL="114300" distR="114300" simplePos="0" relativeHeight="251658752" behindDoc="0" locked="0" layoutInCell="1" allowOverlap="1" wp14:anchorId="72EBD0A5" wp14:editId="3B1DC31F">
+            <wp:simplePos x="0" y="0"/>
+            <wp:positionH relativeFrom="margin">
+              <wp:align>center</wp:align>
+            </wp:positionH>
+            <wp:positionV relativeFrom="paragraph">
+              <wp:posOffset>-3406</wp:posOffset>
+            </wp:positionV>
+            <wp:extent cx="6120765" cy="4221480"/>
+            <wp:effectExtent l="0" t="0" r="0" b="0"/>
+            <wp:wrapTopAndBottom/>
+            <wp:docPr id="984657159" name="Picture 1"/>
+            <wp:cNvGraphicFramePr>
+              <a:graphicFrameLocks xmlns:a="http://schemas.openxmlformats.org/drawingml/2006/main" noChangeAspect="1"/>
+            </wp:cNvGraphicFramePr>
+            <a:graphic xmlns:a="http://schemas.openxmlformats.org/drawingml/2006/main">
+              <a:graphicData uri="http://schemas.openxmlformats.org/drawingml/2006/picture">
+                <pic:pic xmlns:pic="http://schemas.openxmlformats.org/drawingml/2006/picture">
+                  <pic:nvPicPr>
+                    <pic:cNvPr id="984657159" name="Picture 984657159"/>
+                    <pic:cNvPicPr/>
+                  </pic:nvPicPr>
+                  <pic:blipFill>
+                    <a:blip r:embed="rId17">
+                      <a:extLst>
+                        <a:ext uri="{28A0092B-C50C-407E-A947-70E740481C1C}">
+                          <a14:useLocalDpi xmlns:a14="http://schemas.microsoft.com/office/drawing/2010/main" val="0"/>
+                        </a:ext>
+                      </a:extLst>
+                    </a:blip>
+                    <a:stretch>
+                      <a:fillRect/>
+                    </a:stretch>
+                  </pic:blipFill>
+                  <pic:spPr>
+                    <a:xfrm>
+                      <a:off x="0" y="0"/>
+                      <a:ext cx="6120765" cy="4221480"/>
+                    </a:xfrm>
+                    <a:prstGeom prst="rect">
+                      <a:avLst/>
+                    </a:prstGeom>
+                  </pic:spPr>
+                </pic:pic>
+              </a:graphicData>
+            </a:graphic>
+          </wp:anchor>
+        </w:drawing>
+      </w:r>
+      <w:r>
+        <w:t>Figure 8: System architecture of the battery management system</w:t>
+      </w:r>
+    </w:p>
+    <w:p>
+      <w:pPr>
+        <w:pStyle w:val="Title"/>
+      </w:pPr>
+    </w:p>
+    <w:p>
+      <w:pPr>
+        <w:pStyle w:val="Title"/>
+      </w:pPr>
+      <w:r>
+        <w:t>The implemented BMS (Battery Management System) provides</w:t>
+      </w:r>
+      <w:r>
+        <w:t xml:space="preserve"> multiple</w:t>
+      </w:r>
+      <w:r>
         <w:t xml:space="preserve"> </w:t>
       </w:r>
       <w:r>
-        <w:rPr>
-          <w:lang w:val="en-GB"/>
-        </w:rPr>
-        <w:t xml:space="preserve"> </w:t>
-      </w:r>
-    </w:p>
-    <w:p>
-      <w:pPr>
-        <w:ind w:firstLine="0"/>
-        <w:rPr>
-          <w:lang w:val="en-US"/>
-        </w:rPr>
-      </w:pPr>
+        <w:t>essential</w:t>
+      </w:r>
+      <w:r>
+        <w:t xml:space="preserve"> functionalities:</w:t>
+      </w:r>
     </w:p>
     <w:p>
       <w:pPr>
         <w:pStyle w:val="Title"/>
         <w:numPr>
           <w:ilvl w:val="0"/>
-          <w:numId w:val="7"/>
+          <w:numId w:val="11"/>
         </w:numPr>
       </w:pPr>
       <w:r>
+        <w:t>Continuous monitoring of the battery through an array of sensors with data accessible via a mobile application for real-time insights.</w:t>
+      </w:r>
+    </w:p>
+    <w:p>
+      <w:pPr>
+        <w:pStyle w:val="Title"/>
+        <w:numPr>
+          <w:ilvl w:val="0"/>
+          <w:numId w:val="11"/>
+        </w:numPr>
+      </w:pPr>
+      <w:r>
+        <w:t>Intelligent charging that adjusts based on the battery's current operating parameters, optimizing performance and longevity.</w:t>
+      </w:r>
+    </w:p>
+    <w:p>
+      <w:pPr>
+        <w:pStyle w:val="Title"/>
+        <w:numPr>
+          <w:ilvl w:val="0"/>
+          <w:numId w:val="11"/>
+        </w:numPr>
+      </w:pPr>
+      <w:r>
+        <w:t>User alerts through push notifications in situations where the battery is overheating, allowing for rapid intervention and prevention of potential damage.</w:t>
+      </w:r>
+    </w:p>
+    <w:p>
+      <w:pPr>
+        <w:spacing w:line="240" w:lineRule="auto"/>
+        <w:ind w:firstLine="0"/>
+        <w:jc w:val="left"/>
+        <w:rPr>
+          <w:noProof/>
+          <w:lang w:val="en-US"/>
+        </w:rPr>
+      </w:pPr>
+      <w:r>
         <w:br w:type="page"/>
       </w:r>
     </w:p>
     <w:p>
       <w:pPr>
         <w:pStyle w:val="Title"/>
+        <w:rPr>
+          <w:lang w:val="en-GB"/>
+        </w:rPr>
+      </w:pPr>
+    </w:p>
+    <w:p>
+      <w:pPr>
+        <w:pStyle w:val="Title"/>
+      </w:pPr>
+      <w:r>
+        <w:t>By closely examining the system architecture diagram, we can deduce several scenarios. In the following, I will describe how each of these scenarios unfolds</w:t>
+      </w:r>
+      <w:r>
+        <w:t>:</w:t>
+      </w:r>
+    </w:p>
+    <w:p>
+      <w:pPr>
+        <w:rPr>
+          <w:lang w:val="en-US"/>
+        </w:rPr>
+      </w:pPr>
+    </w:p>
+    <w:p>
+      <w:pPr>
+        <w:pStyle w:val="Title"/>
+      </w:pPr>
+      <w:r>
+        <w:t xml:space="preserve">The vehicle driver will have the battery status constantly monitored. If the battery percentage drops below 10%, the driver will receive a notification to alert them of the low battery level. If the battery becomes fully discharged, the vehicle's on-board charging system offers maximum flexibility, allowing the battery to be recharged from any standard electrical outlet, notwithstanding the absence of a system to convert alternating current (AC) to direct current (DC). When the vehicle is connected to a power source, the charging process begins using a trickle-charge method, which ensures a slow and steady charge to the battery. </w:t>
+      </w:r>
+    </w:p>
+    <w:p>
+      <w:pPr>
+        <w:pStyle w:val="Title"/>
+      </w:pPr>
+      <w:r>
+        <w:t>Throughout this process, the ESP32-DevKitC development board continuously monitors the charging parameters. This monitoring is facilitated by data sent from the INA219 current sensor and the DS18B20 temperature sensors mounted on each battery in the pack.</w:t>
+      </w:r>
+    </w:p>
+    <w:p>
+      <w:pPr>
+        <w:pStyle w:val="Title"/>
+      </w:pPr>
+      <w:r>
+        <w:t>During the charging process, there are two primary scenarios that can occur:</w:t>
+      </w:r>
+    </w:p>
+    <w:p>
+      <w:pPr>
+        <w:rPr>
+          <w:lang w:val="en-US"/>
+        </w:rPr>
+      </w:pPr>
+    </w:p>
+    <w:p>
+      <w:pPr>
+        <w:pStyle w:val="Title"/>
+        <w:numPr>
+          <w:ilvl w:val="0"/>
+          <w:numId w:val="13"/>
+        </w:numPr>
+      </w:pPr>
+      <w:r>
+        <w:t>Successful charging without incidents: In this scenario, the battery is charged successfully and efficiently. The user is notified through an automated push notification once the battery has reached a full 100% charge, ensuring that they are aware their vehicle is ready for use.</w:t>
+      </w:r>
+    </w:p>
+    <w:p>
+      <w:pPr>
+        <w:rPr>
+          <w:lang w:val="en-US"/>
+        </w:rPr>
+      </w:pPr>
+    </w:p>
+    <w:p>
+      <w:pPr>
+        <w:pStyle w:val="Title"/>
+        <w:numPr>
+          <w:ilvl w:val="0"/>
+          <w:numId w:val="13"/>
+        </w:numPr>
+      </w:pPr>
+      <w:r>
+        <w:t>Charging with a risk of overheating: In this scenario, if the battery temperature exceeds a predetermined threshold during the charging process, the charging will be interrupted to prevent damage or possible fire hazards. The user will receive a push notification indicating that the critical temperature level has been surpassed. Before reaching this critical point, a warning notification will be sent to alert the user of the rising temperature. The charging process will only resume if and when the temperature falls back to an acceptable level, ensuring the safety and longevity of the battery.</w:t>
+      </w:r>
+    </w:p>
+    <w:p>
+      <w:pPr>
+        <w:rPr>
+          <w:lang w:val="en-US"/>
+        </w:rPr>
+      </w:pPr>
+    </w:p>
+    <w:p>
+      <w:pPr>
+        <w:pStyle w:val="Title"/>
+      </w:pPr>
+      <w:r>
+        <w:t>Additionally, all the information about battery parameters can be viewed within a mobile application, allowing the driver to closely monitor the status in real-time. There is constant feedback sent to the application's user interface regarding the power outlet being used, providing comprehensive insights into the charging process. By maintaining constant monitoring and providing timely notifications, the system ensures that the driver is always informed of the battery's status, whether it be low charge, successful charging or potential overheating risks.</w:t>
+      </w:r>
+    </w:p>
+    <w:p>
+      <w:pPr>
+        <w:spacing w:line="240" w:lineRule="auto"/>
         <w:ind w:firstLine="0"/>
-      </w:pPr>
-    </w:p>
-    <w:p>
-      <w:pPr>
+        <w:jc w:val="left"/>
+        <w:rPr>
+          <w:noProof/>
+          <w:lang w:val="en-US"/>
+        </w:rPr>
+      </w:pPr>
+      <w:r>
+        <w:br w:type="page"/>
+      </w:r>
+    </w:p>
+    <w:p>
+      <w:pPr>
+        <w:pStyle w:val="Title"/>
+        <w:ind w:firstLine="851"/>
+        <w:rPr>
+          <w:b/>
+          <w:bCs/>
+        </w:rPr>
+      </w:pPr>
+    </w:p>
+    <w:p>
+      <w:pPr>
+        <w:pStyle w:val="Title"/>
+        <w:ind w:firstLine="851"/>
+        <w:rPr>
+          <w:b/>
+          <w:bCs/>
+        </w:rPr>
+      </w:pPr>
+      <w:r>
+        <w:rPr>
+          <w:b/>
+          <w:bCs/>
+        </w:rPr>
+        <w:t>4.1.2 VEHICLE CONTROL SYSTEM</w:t>
+      </w:r>
+    </w:p>
+    <w:p>
+      <w:pPr>
+        <w:pStyle w:val="Title"/>
+      </w:pPr>
+    </w:p>
+    <w:p>
+      <w:pPr>
+        <w:pStyle w:val="Title"/>
+        <w:rPr>
+          <w:lang w:val="en-GB"/>
+        </w:rPr>
+      </w:pPr>
+      <w:r>
+        <w:rPr>
+          <w:lang w:val="en-GB"/>
+        </w:rPr>
+        <w:t>The control aspect of the small car built in this project can be divided into two main parts:</w:t>
+      </w:r>
+    </w:p>
+    <w:p>
+      <w:pPr>
+        <w:pStyle w:val="Title"/>
+        <w:numPr>
+          <w:ilvl w:val="0"/>
+          <w:numId w:val="15"/>
+        </w:numPr>
+        <w:rPr>
+          <w:lang w:val="en-GB"/>
+        </w:rPr>
+      </w:pPr>
+      <w:r>
+        <w:rPr>
+          <w:lang w:val="en-GB"/>
+        </w:rPr>
+        <w:t>The subsystem responsible for maneuvering the car.</w:t>
+      </w:r>
+    </w:p>
+    <w:p>
+      <w:pPr>
+        <w:pStyle w:val="Title"/>
+        <w:numPr>
+          <w:ilvl w:val="0"/>
+          <w:numId w:val="15"/>
+        </w:numPr>
+        <w:rPr>
+          <w:lang w:val="en-GB"/>
+        </w:rPr>
+      </w:pPr>
+      <w:r>
+        <w:rPr>
+          <w:lang w:val="en-GB"/>
+        </w:rPr>
+        <w:t>The methods for driver assistance in case of danger.</w:t>
+      </w:r>
+    </w:p>
+    <w:p>
+      <w:pPr>
+        <w:rPr>
+          <w:lang w:val="en-GB"/>
+        </w:rPr>
+      </w:pPr>
+    </w:p>
+    <w:p>
+      <w:pPr>
+        <w:pStyle w:val="Title"/>
+        <w:rPr>
+          <w:lang w:val="en-GB"/>
+        </w:rPr>
+      </w:pPr>
+      <w:r>
+        <w:rPr>
+          <w:lang w:val="en-GB"/>
+        </w:rPr>
+        <w:t>The process begins with user input from the mobile application. Within the app's user interface, there is a dedicated section specifically for controlling the car. Based on this input, data regarding the desired direction and movement are sent to a real-time database. From there, the information is retrieved by the ESP32</w:t>
+      </w:r>
+      <w:r>
+        <w:rPr>
+          <w:lang w:val="en-GB"/>
+        </w:rPr>
+        <w:t>-</w:t>
+      </w:r>
+      <w:r>
+        <w:rPr>
+          <w:lang w:val="en-GB"/>
+        </w:rPr>
+        <w:t>DevKitC, interpreted and transmitted to the motor driver.</w:t>
+      </w:r>
+    </w:p>
+    <w:p>
+      <w:pPr>
+        <w:rPr>
+          <w:lang w:val="en-GB"/>
+        </w:rPr>
+      </w:pPr>
+    </w:p>
+    <w:p>
+      <w:pPr>
+        <w:pStyle w:val="Title"/>
+        <w:rPr>
+          <w:lang w:val="en-GB"/>
+        </w:rPr>
+      </w:pPr>
+      <w:r>
+        <w:rPr>
+          <w:lang w:val="en-GB"/>
+        </w:rPr>
+        <w:t>Using this information, the car can move in the following directions: forward, backward, forward-right, forward-left, backward-right and backward-left. This capability allows for a high degree of maneuverability.</w:t>
+      </w:r>
+    </w:p>
+    <w:p>
+      <w:pPr>
+        <w:rPr>
+          <w:lang w:val="en-GB"/>
+        </w:rPr>
+      </w:pPr>
+    </w:p>
+    <w:p>
+      <w:r>
+        <w:t>The entire experience is enhanced by the anti-collision protection provided by an ultrasonic sensor mounted at the rear of the vehicle. This sensor constantly measures the distance between the car and any objects behind it. It is particularly useful when reversing, as it helps to avoid unwanted collisions.</w:t>
+      </w:r>
+      <w:r>
+        <w:br w:type="page"/>
+      </w:r>
+    </w:p>
+    <w:p>
+      <w:pPr>
+        <w:pStyle w:val="Title"/>
         <w:ind w:firstLine="0"/>
+      </w:pPr>
+    </w:p>
+    <w:p>
+      <w:pPr>
+        <w:ind w:firstLine="0"/>
         <w:rPr>
           <w:rFonts w:cs="Arial"/>
           <w:b/>
@@ -5676,7 +6041,7 @@
         </w:rPr>
         <w:t xml:space="preserve">[Online] Available: </w:t>
       </w:r>
-      <w:hyperlink r:id="rId17" w:history="1">
+      <w:hyperlink r:id="rId18" w:history="1">
         <w:r>
           <w:rPr>
             <w:rStyle w:val="Hyperlink"/>
@@ -5715,7 +6080,7 @@
       <w:r>
         <w:t xml:space="preserve">”, 2018 ; [Online] Available: </w:t>
       </w:r>
-      <w:hyperlink r:id="rId18" w:history="1">
+      <w:hyperlink r:id="rId19" w:history="1">
         <w:r>
           <w:rPr>
             <w:rStyle w:val="Hyperlink"/>
@@ -5745,7 +6110,7 @@
       <w:r>
         <w:t xml:space="preserve"> IEA Publications, 2021: [Online] Available: </w:t>
       </w:r>
-      <w:hyperlink r:id="rId19" w:history="1">
+      <w:hyperlink r:id="rId20" w:history="1">
         <w:r>
           <w:rPr>
             <w:rStyle w:val="Hyperlink"/>
@@ -5802,7 +6167,7 @@
       <w:r>
         <w:t xml:space="preserve">”, 2019 ; [Online] Available: </w:t>
       </w:r>
-      <w:hyperlink r:id="rId20" w:history="1">
+      <w:hyperlink r:id="rId21" w:history="1">
         <w:r>
           <w:rPr>
             <w:rStyle w:val="Hyperlink"/>
@@ -5835,7 +6200,7 @@
       <w:r>
         <w:t xml:space="preserve">”, 2021 ; [Online] Available: </w:t>
       </w:r>
-      <w:hyperlink r:id="rId21" w:history="1">
+      <w:hyperlink r:id="rId22" w:history="1">
         <w:r>
           <w:rPr>
             <w:rStyle w:val="Hyperlink"/>
@@ -5880,7 +6245,7 @@
       <w:r>
         <w:t xml:space="preserve"> ; [Online] Available: </w:t>
       </w:r>
-      <w:hyperlink r:id="rId22" w:history="1">
+      <w:hyperlink r:id="rId23" w:history="1">
         <w:r>
           <w:rPr>
             <w:rStyle w:val="Hyperlink"/>
@@ -5916,7 +6281,7 @@
       <w:r>
         <w:t xml:space="preserve">™ Interface” ; [Online] Available: </w:t>
       </w:r>
-      <w:hyperlink r:id="rId23" w:history="1">
+      <w:hyperlink r:id="rId24" w:history="1">
         <w:r>
           <w:rPr>
             <w:rStyle w:val="Hyperlink"/>
@@ -5946,7 +6311,7 @@
       <w:r>
         <w:t xml:space="preserve">Sparkfun Datasheet, „L298 Dual Full-Bridge Driver” ; [Online] Available: </w:t>
       </w:r>
-      <w:hyperlink r:id="rId24" w:history="1">
+      <w:hyperlink r:id="rId25" w:history="1">
         <w:r>
           <w:rPr>
             <w:rStyle w:val="Hyperlink"/>
@@ -5980,7 +6345,7 @@
       <w:r>
         <w:t xml:space="preserve"> „Recent advances in NiMH battery technology” ; [Online] Available: </w:t>
       </w:r>
-      <w:hyperlink r:id="rId25" w:history="1">
+      <w:hyperlink r:id="rId26" w:history="1">
         <w:r>
           <w:rPr>
             <w:rStyle w:val="Hyperlink"/>
@@ -6006,7 +6371,7 @@
         <w:tab/>
         <w:t xml:space="preserve">[11] - Dulika Nayanasiri and Yunwei Li, „Step-Down DC–DC Converters: An Overview and Outlook” ; [Online] Available: </w:t>
       </w:r>
-      <w:hyperlink r:id="rId26" w:history="1">
+      <w:hyperlink r:id="rId27" w:history="1">
         <w:r>
           <w:rPr>
             <w:rStyle w:val="Hyperlink"/>
@@ -6034,7 +6399,7 @@
         <w:tab/>
         <w:t xml:space="preserve">[12] – React Native Official Documentation ; [Online] Available: </w:t>
       </w:r>
-      <w:hyperlink r:id="rId27" w:history="1">
+      <w:hyperlink r:id="rId28" w:history="1">
         <w:r>
           <w:rPr>
             <w:rStyle w:val="Hyperlink"/>
@@ -6070,7 +6435,7 @@
       <w:r>
         <w:t xml:space="preserve">] – Firebase Official Documentaion ; [Online] Available: </w:t>
       </w:r>
-      <w:hyperlink r:id="rId28" w:history="1">
+      <w:hyperlink r:id="rId29" w:history="1">
         <w:r>
           <w:rPr>
             <w:rStyle w:val="Hyperlink"/>
@@ -6103,9 +6468,9 @@
       </w:r>
     </w:p>
     <w:sectPr>
-      <w:headerReference w:type="default" r:id="rId29"/>
-      <w:footerReference w:type="default" r:id="rId30"/>
-      <w:headerReference w:type="first" r:id="rId31"/>
+      <w:headerReference w:type="default" r:id="rId30"/>
+      <w:footerReference w:type="default" r:id="rId31"/>
+      <w:headerReference w:type="first" r:id="rId32"/>
       <w:pgSz w:w="11907" w:h="16840" w:code="9"/>
       <w:pgMar w:top="709" w:right="1134" w:bottom="1134" w:left="1134" w:header="709" w:footer="709" w:gutter="0"/>
       <w:pgNumType w:start="1"/>
@@ -6575,6 +6940,321 @@
 <file path=word/numbering.xml><?xml version="1.0" encoding="utf-8"?>
 <w:numbering xmlns:wpc="http://schemas.microsoft.com/office/word/2010/wordprocessingCanvas" xmlns:cx="http://schemas.microsoft.com/office/drawing/2014/chartex" xmlns:cx1="http://schemas.microsoft.com/office/drawing/2015/9/8/chartex" xmlns:cx2="http://schemas.microsoft.com/office/drawing/2015/10/21/chartex" xmlns:cx3="http://schemas.microsoft.com/office/drawing/2016/5/9/chartex" xmlns:cx4="http://schemas.microsoft.com/office/drawing/2016/5/10/chartex" xmlns:cx5="http://schemas.microsoft.com/office/drawing/2016/5/11/chartex" xmlns:cx6="http://schemas.microsoft.com/office/drawing/2016/5/12/chartex" xmlns:cx7="http://schemas.microsoft.com/office/drawing/2016/5/13/chartex" xmlns:cx8="http://schemas.microsoft.com/office/drawing/2016/5/14/chartex" xmlns:mc="http://schemas.openxmlformats.org/markup-compatibility/2006" xmlns:aink="http://schemas.microsoft.com/office/drawing/2016/ink" xmlns:am3d="http://schemas.microsoft.com/office/drawing/2017/model3d" xmlns:o="urn:schemas-microsoft-com:office:office" xmlns:oel="http://schemas.microsoft.com/office/2019/extlst" xmlns:r="http://schemas.openxmlformats.org/officeDocument/2006/relationships" xmlns:m="http://schemas.openxmlformats.org/officeDocument/2006/math" xmlns:v="urn:schemas-microsoft-com:vml" xmlns:wp14="http://schemas.microsoft.com/office/word/2010/wordprocessingDrawing" xmlns:wp="http://schemas.openxmlformats.org/drawingml/2006/wordprocessingDrawing" xmlns:w10="urn:schemas-microsoft-com:office:word" xmlns:w="http://schemas.openxmlformats.org/wordprocessingml/2006/main" xmlns:w14="http://schemas.microsoft.com/office/word/2010/wordml" xmlns:w15="http://schemas.microsoft.com/office/word/2012/wordml" xmlns:w16cex="http://schemas.microsoft.com/office/word/2018/wordml/cex" xmlns:w16cid="http://schemas.microsoft.com/office/word/2016/wordml/cid" xmlns:w16="http://schemas.microsoft.com/office/word/2018/wordml" xmlns:w16du="http://schemas.microsoft.com/office/word/2023/wordml/word16du" xmlns:w16sdtdh="http://schemas.microsoft.com/office/word/2020/wordml/sdtdatahash" xmlns:w16se="http://schemas.microsoft.com/office/word/2015/wordml/symex" xmlns:wpg="http://schemas.microsoft.com/office/word/2010/wordprocessingGroup" xmlns:wpi="http://schemas.microsoft.com/office/word/2010/wordprocessingInk" xmlns:wne="http://schemas.microsoft.com/office/word/2006/wordml" xmlns:wps="http://schemas.microsoft.com/office/word/2010/wordprocessingShape" mc:Ignorable="w14 w15 w16se w16cid w16 w16cex w16sdtdh w16du wp14">
   <w:abstractNum w:abstractNumId="0" w15:restartNumberingAfterBreak="0">
+    <w:nsid w:val="0DDF4D0D"/>
+    <w:multiLevelType w:val="hybridMultilevel"/>
+    <w:tmpl w:val="2D88465A"/>
+    <w:lvl w:ilvl="0" w:tplc="96E2D022">
+      <w:start w:val="4"/>
+      <w:numFmt w:val="bullet"/>
+      <w:lvlText w:val="-"/>
+      <w:lvlJc w:val="left"/>
+      <w:pPr>
+        <w:ind w:left="1080" w:hanging="360"/>
+      </w:pPr>
+      <w:rPr>
+        <w:rFonts w:ascii="Arial" w:eastAsia="Times New Roman" w:hAnsi="Arial" w:cs="Arial" w:hint="default"/>
+      </w:rPr>
+    </w:lvl>
+    <w:lvl w:ilvl="1" w:tplc="08090003" w:tentative="1">
+      <w:start w:val="1"/>
+      <w:numFmt w:val="bullet"/>
+      <w:lvlText w:val="o"/>
+      <w:lvlJc w:val="left"/>
+      <w:pPr>
+        <w:ind w:left="1800" w:hanging="360"/>
+      </w:pPr>
+      <w:rPr>
+        <w:rFonts w:ascii="Courier New" w:hAnsi="Courier New" w:cs="Courier New" w:hint="default"/>
+      </w:rPr>
+    </w:lvl>
+    <w:lvl w:ilvl="2" w:tplc="08090005" w:tentative="1">
+      <w:start w:val="1"/>
+      <w:numFmt w:val="bullet"/>
+      <w:lvlText w:val=""/>
+      <w:lvlJc w:val="left"/>
+      <w:pPr>
+        <w:ind w:left="2520" w:hanging="360"/>
+      </w:pPr>
+      <w:rPr>
+        <w:rFonts w:ascii="Wingdings" w:hAnsi="Wingdings" w:hint="default"/>
+      </w:rPr>
+    </w:lvl>
+    <w:lvl w:ilvl="3" w:tplc="08090001" w:tentative="1">
+      <w:start w:val="1"/>
+      <w:numFmt w:val="bullet"/>
+      <w:lvlText w:val=""/>
+      <w:lvlJc w:val="left"/>
+      <w:pPr>
+        <w:ind w:left="3240" w:hanging="360"/>
+      </w:pPr>
+      <w:rPr>
+        <w:rFonts w:ascii="Symbol" w:hAnsi="Symbol" w:hint="default"/>
+      </w:rPr>
+    </w:lvl>
+    <w:lvl w:ilvl="4" w:tplc="08090003" w:tentative="1">
+      <w:start w:val="1"/>
+      <w:numFmt w:val="bullet"/>
+      <w:lvlText w:val="o"/>
+      <w:lvlJc w:val="left"/>
+      <w:pPr>
+        <w:ind w:left="3960" w:hanging="360"/>
+      </w:pPr>
+      <w:rPr>
+        <w:rFonts w:ascii="Courier New" w:hAnsi="Courier New" w:cs="Courier New" w:hint="default"/>
+      </w:rPr>
+    </w:lvl>
+    <w:lvl w:ilvl="5" w:tplc="08090005" w:tentative="1">
+      <w:start w:val="1"/>
+      <w:numFmt w:val="bullet"/>
+      <w:lvlText w:val=""/>
+      <w:lvlJc w:val="left"/>
+      <w:pPr>
+        <w:ind w:left="4680" w:hanging="360"/>
+      </w:pPr>
+      <w:rPr>
+        <w:rFonts w:ascii="Wingdings" w:hAnsi="Wingdings" w:hint="default"/>
+      </w:rPr>
+    </w:lvl>
+    <w:lvl w:ilvl="6" w:tplc="08090001" w:tentative="1">
+      <w:start w:val="1"/>
+      <w:numFmt w:val="bullet"/>
+      <w:lvlText w:val=""/>
+      <w:lvlJc w:val="left"/>
+      <w:pPr>
+        <w:ind w:left="5400" w:hanging="360"/>
+      </w:pPr>
+      <w:rPr>
+        <w:rFonts w:ascii="Symbol" w:hAnsi="Symbol" w:hint="default"/>
+      </w:rPr>
+    </w:lvl>
+    <w:lvl w:ilvl="7" w:tplc="08090003" w:tentative="1">
+      <w:start w:val="1"/>
+      <w:numFmt w:val="bullet"/>
+      <w:lvlText w:val="o"/>
+      <w:lvlJc w:val="left"/>
+      <w:pPr>
+        <w:ind w:left="6120" w:hanging="360"/>
+      </w:pPr>
+      <w:rPr>
+        <w:rFonts w:ascii="Courier New" w:hAnsi="Courier New" w:cs="Courier New" w:hint="default"/>
+      </w:rPr>
+    </w:lvl>
+    <w:lvl w:ilvl="8" w:tplc="08090005" w:tentative="1">
+      <w:start w:val="1"/>
+      <w:numFmt w:val="bullet"/>
+      <w:lvlText w:val=""/>
+      <w:lvlJc w:val="left"/>
+      <w:pPr>
+        <w:ind w:left="6840" w:hanging="360"/>
+      </w:pPr>
+      <w:rPr>
+        <w:rFonts w:ascii="Wingdings" w:hAnsi="Wingdings" w:hint="default"/>
+      </w:rPr>
+    </w:lvl>
+  </w:abstractNum>
+  <w:abstractNum w:abstractNumId="1" w15:restartNumberingAfterBreak="0">
+    <w:nsid w:val="10AF31B0"/>
+    <w:multiLevelType w:val="multilevel"/>
+    <w:tmpl w:val="E52C52EE"/>
+    <w:lvl w:ilvl="0">
+      <w:start w:val="1"/>
+      <w:numFmt w:val="decimal"/>
+      <w:lvlText w:val="%1."/>
+      <w:lvlJc w:val="left"/>
+      <w:pPr>
+        <w:tabs>
+          <w:tab w:val="num" w:pos="720"/>
+        </w:tabs>
+        <w:ind w:left="720" w:hanging="360"/>
+      </w:pPr>
+    </w:lvl>
+    <w:lvl w:ilvl="1" w:tentative="1">
+      <w:start w:val="1"/>
+      <w:numFmt w:val="decimal"/>
+      <w:lvlText w:val="%2."/>
+      <w:lvlJc w:val="left"/>
+      <w:pPr>
+        <w:tabs>
+          <w:tab w:val="num" w:pos="1440"/>
+        </w:tabs>
+        <w:ind w:left="1440" w:hanging="360"/>
+      </w:pPr>
+    </w:lvl>
+    <w:lvl w:ilvl="2" w:tentative="1">
+      <w:start w:val="1"/>
+      <w:numFmt w:val="decimal"/>
+      <w:lvlText w:val="%3."/>
+      <w:lvlJc w:val="left"/>
+      <w:pPr>
+        <w:tabs>
+          <w:tab w:val="num" w:pos="2160"/>
+        </w:tabs>
+        <w:ind w:left="2160" w:hanging="360"/>
+      </w:pPr>
+    </w:lvl>
+    <w:lvl w:ilvl="3" w:tentative="1">
+      <w:start w:val="1"/>
+      <w:numFmt w:val="decimal"/>
+      <w:lvlText w:val="%4."/>
+      <w:lvlJc w:val="left"/>
+      <w:pPr>
+        <w:tabs>
+          <w:tab w:val="num" w:pos="2880"/>
+        </w:tabs>
+        <w:ind w:left="2880" w:hanging="360"/>
+      </w:pPr>
+    </w:lvl>
+    <w:lvl w:ilvl="4" w:tentative="1">
+      <w:start w:val="1"/>
+      <w:numFmt w:val="decimal"/>
+      <w:lvlText w:val="%5."/>
+      <w:lvlJc w:val="left"/>
+      <w:pPr>
+        <w:tabs>
+          <w:tab w:val="num" w:pos="3600"/>
+        </w:tabs>
+        <w:ind w:left="3600" w:hanging="360"/>
+      </w:pPr>
+    </w:lvl>
+    <w:lvl w:ilvl="5" w:tentative="1">
+      <w:start w:val="1"/>
+      <w:numFmt w:val="decimal"/>
+      <w:lvlText w:val="%6."/>
+      <w:lvlJc w:val="left"/>
+      <w:pPr>
+        <w:tabs>
+          <w:tab w:val="num" w:pos="4320"/>
+        </w:tabs>
+        <w:ind w:left="4320" w:hanging="360"/>
+      </w:pPr>
+    </w:lvl>
+    <w:lvl w:ilvl="6" w:tentative="1">
+      <w:start w:val="1"/>
+      <w:numFmt w:val="decimal"/>
+      <w:lvlText w:val="%7."/>
+      <w:lvlJc w:val="left"/>
+      <w:pPr>
+        <w:tabs>
+          <w:tab w:val="num" w:pos="5040"/>
+        </w:tabs>
+        <w:ind w:left="5040" w:hanging="360"/>
+      </w:pPr>
+    </w:lvl>
+    <w:lvl w:ilvl="7" w:tentative="1">
+      <w:start w:val="1"/>
+      <w:numFmt w:val="decimal"/>
+      <w:lvlText w:val="%8."/>
+      <w:lvlJc w:val="left"/>
+      <w:pPr>
+        <w:tabs>
+          <w:tab w:val="num" w:pos="5760"/>
+        </w:tabs>
+        <w:ind w:left="5760" w:hanging="360"/>
+      </w:pPr>
+    </w:lvl>
+    <w:lvl w:ilvl="8" w:tentative="1">
+      <w:start w:val="1"/>
+      <w:numFmt w:val="decimal"/>
+      <w:lvlText w:val="%9."/>
+      <w:lvlJc w:val="left"/>
+      <w:pPr>
+        <w:tabs>
+          <w:tab w:val="num" w:pos="6480"/>
+        </w:tabs>
+        <w:ind w:left="6480" w:hanging="360"/>
+      </w:pPr>
+    </w:lvl>
+  </w:abstractNum>
+  <w:abstractNum w:abstractNumId="2" w15:restartNumberingAfterBreak="0">
+    <w:nsid w:val="167F4CEF"/>
+    <w:multiLevelType w:val="hybridMultilevel"/>
+    <w:tmpl w:val="10D0750E"/>
+    <w:lvl w:ilvl="0" w:tplc="A7584764">
+      <w:start w:val="1"/>
+      <w:numFmt w:val="decimal"/>
+      <w:lvlText w:val="%1."/>
+      <w:lvlJc w:val="left"/>
+      <w:pPr>
+        <w:ind w:left="1080" w:hanging="360"/>
+      </w:pPr>
+      <w:rPr>
+        <w:rFonts w:hint="default"/>
+      </w:rPr>
+    </w:lvl>
+    <w:lvl w:ilvl="1" w:tplc="08090019" w:tentative="1">
+      <w:start w:val="1"/>
+      <w:numFmt w:val="lowerLetter"/>
+      <w:lvlText w:val="%2."/>
+      <w:lvlJc w:val="left"/>
+      <w:pPr>
+        <w:ind w:left="1800" w:hanging="360"/>
+      </w:pPr>
+    </w:lvl>
+    <w:lvl w:ilvl="2" w:tplc="0809001B" w:tentative="1">
+      <w:start w:val="1"/>
+      <w:numFmt w:val="lowerRoman"/>
+      <w:lvlText w:val="%3."/>
+      <w:lvlJc w:val="right"/>
+      <w:pPr>
+        <w:ind w:left="2520" w:hanging="180"/>
+      </w:pPr>
+    </w:lvl>
+    <w:lvl w:ilvl="3" w:tplc="0809000F" w:tentative="1">
+      <w:start w:val="1"/>
+      <w:numFmt w:val="decimal"/>
+      <w:lvlText w:val="%4."/>
+      <w:lvlJc w:val="left"/>
+      <w:pPr>
+        <w:ind w:left="3240" w:hanging="360"/>
+      </w:pPr>
+    </w:lvl>
+    <w:lvl w:ilvl="4" w:tplc="08090019" w:tentative="1">
+      <w:start w:val="1"/>
+      <w:numFmt w:val="lowerLetter"/>
+      <w:lvlText w:val="%5."/>
+      <w:lvlJc w:val="left"/>
+      <w:pPr>
+        <w:ind w:left="3960" w:hanging="360"/>
+      </w:pPr>
+    </w:lvl>
+    <w:lvl w:ilvl="5" w:tplc="0809001B" w:tentative="1">
+      <w:start w:val="1"/>
+      <w:numFmt w:val="lowerRoman"/>
+      <w:lvlText w:val="%6."/>
+      <w:lvlJc w:val="right"/>
+      <w:pPr>
+        <w:ind w:left="4680" w:hanging="180"/>
+      </w:pPr>
+    </w:lvl>
+    <w:lvl w:ilvl="6" w:tplc="0809000F" w:tentative="1">
+      <w:start w:val="1"/>
+      <w:numFmt w:val="decimal"/>
+      <w:lvlText w:val="%7."/>
+      <w:lvlJc w:val="left"/>
+      <w:pPr>
+        <w:ind w:left="5400" w:hanging="360"/>
+      </w:pPr>
+    </w:lvl>
+    <w:lvl w:ilvl="7" w:tplc="08090019" w:tentative="1">
+      <w:start w:val="1"/>
+      <w:numFmt w:val="lowerLetter"/>
+      <w:lvlText w:val="%8."/>
+      <w:lvlJc w:val="left"/>
+      <w:pPr>
+        <w:ind w:left="6120" w:hanging="360"/>
+      </w:pPr>
+    </w:lvl>
+    <w:lvl w:ilvl="8" w:tplc="0809001B" w:tentative="1">
+      <w:start w:val="1"/>
+      <w:numFmt w:val="lowerRoman"/>
+      <w:lvlText w:val="%9."/>
+      <w:lvlJc w:val="right"/>
+      <w:pPr>
+        <w:ind w:left="6840" w:hanging="180"/>
+      </w:pPr>
+    </w:lvl>
+  </w:abstractNum>
+  <w:abstractNum w:abstractNumId="3" w15:restartNumberingAfterBreak="0">
     <w:nsid w:val="2B4A7292"/>
     <w:multiLevelType w:val="hybridMultilevel"/>
     <w:tmpl w:val="A2807A0E"/>
@@ -6687,10 +7367,10 @@
       </w:rPr>
     </w:lvl>
   </w:abstractNum>
-  <w:abstractNum w:abstractNumId="1" w15:restartNumberingAfterBreak="0">
+  <w:abstractNum w:abstractNumId="4" w15:restartNumberingAfterBreak="0">
     <w:nsid w:val="2D607FE0"/>
     <w:multiLevelType w:val="hybridMultilevel"/>
-    <w:tmpl w:val="B7CECE6A"/>
+    <w:tmpl w:val="B328B780"/>
     <w:lvl w:ilvl="0" w:tplc="08090001">
       <w:start w:val="1"/>
       <w:numFmt w:val="bullet"/>
@@ -6800,7 +7480,7 @@
       </w:rPr>
     </w:lvl>
   </w:abstractNum>
-  <w:abstractNum w:abstractNumId="2" w15:restartNumberingAfterBreak="0">
+  <w:abstractNum w:abstractNumId="5" w15:restartNumberingAfterBreak="0">
     <w:nsid w:val="47124B32"/>
     <w:multiLevelType w:val="hybridMultilevel"/>
     <w:tmpl w:val="5FE40922"/>
@@ -6913,7 +7593,233 @@
       </w:rPr>
     </w:lvl>
   </w:abstractNum>
-  <w:abstractNum w:abstractNumId="3" w15:restartNumberingAfterBreak="0">
+  <w:abstractNum w:abstractNumId="6" w15:restartNumberingAfterBreak="0">
+    <w:nsid w:val="503E0F1B"/>
+    <w:multiLevelType w:val="multilevel"/>
+    <w:tmpl w:val="88AE222C"/>
+    <w:lvl w:ilvl="0">
+      <w:start w:val="1"/>
+      <w:numFmt w:val="decimal"/>
+      <w:lvlText w:val="%1."/>
+      <w:lvlJc w:val="left"/>
+      <w:pPr>
+        <w:tabs>
+          <w:tab w:val="num" w:pos="720"/>
+        </w:tabs>
+        <w:ind w:left="720" w:hanging="360"/>
+      </w:pPr>
+    </w:lvl>
+    <w:lvl w:ilvl="1" w:tentative="1">
+      <w:start w:val="1"/>
+      <w:numFmt w:val="decimal"/>
+      <w:lvlText w:val="%2."/>
+      <w:lvlJc w:val="left"/>
+      <w:pPr>
+        <w:tabs>
+          <w:tab w:val="num" w:pos="1440"/>
+        </w:tabs>
+        <w:ind w:left="1440" w:hanging="360"/>
+      </w:pPr>
+    </w:lvl>
+    <w:lvl w:ilvl="2" w:tentative="1">
+      <w:start w:val="1"/>
+      <w:numFmt w:val="decimal"/>
+      <w:lvlText w:val="%3."/>
+      <w:lvlJc w:val="left"/>
+      <w:pPr>
+        <w:tabs>
+          <w:tab w:val="num" w:pos="2160"/>
+        </w:tabs>
+        <w:ind w:left="2160" w:hanging="360"/>
+      </w:pPr>
+    </w:lvl>
+    <w:lvl w:ilvl="3" w:tentative="1">
+      <w:start w:val="1"/>
+      <w:numFmt w:val="decimal"/>
+      <w:lvlText w:val="%4."/>
+      <w:lvlJc w:val="left"/>
+      <w:pPr>
+        <w:tabs>
+          <w:tab w:val="num" w:pos="2880"/>
+        </w:tabs>
+        <w:ind w:left="2880" w:hanging="360"/>
+      </w:pPr>
+    </w:lvl>
+    <w:lvl w:ilvl="4" w:tentative="1">
+      <w:start w:val="1"/>
+      <w:numFmt w:val="decimal"/>
+      <w:lvlText w:val="%5."/>
+      <w:lvlJc w:val="left"/>
+      <w:pPr>
+        <w:tabs>
+          <w:tab w:val="num" w:pos="3600"/>
+        </w:tabs>
+        <w:ind w:left="3600" w:hanging="360"/>
+      </w:pPr>
+    </w:lvl>
+    <w:lvl w:ilvl="5" w:tentative="1">
+      <w:start w:val="1"/>
+      <w:numFmt w:val="decimal"/>
+      <w:lvlText w:val="%6."/>
+      <w:lvlJc w:val="left"/>
+      <w:pPr>
+        <w:tabs>
+          <w:tab w:val="num" w:pos="4320"/>
+        </w:tabs>
+        <w:ind w:left="4320" w:hanging="360"/>
+      </w:pPr>
+    </w:lvl>
+    <w:lvl w:ilvl="6" w:tentative="1">
+      <w:start w:val="1"/>
+      <w:numFmt w:val="decimal"/>
+      <w:lvlText w:val="%7."/>
+      <w:lvlJc w:val="left"/>
+      <w:pPr>
+        <w:tabs>
+          <w:tab w:val="num" w:pos="5040"/>
+        </w:tabs>
+        <w:ind w:left="5040" w:hanging="360"/>
+      </w:pPr>
+    </w:lvl>
+    <w:lvl w:ilvl="7" w:tentative="1">
+      <w:start w:val="1"/>
+      <w:numFmt w:val="decimal"/>
+      <w:lvlText w:val="%8."/>
+      <w:lvlJc w:val="left"/>
+      <w:pPr>
+        <w:tabs>
+          <w:tab w:val="num" w:pos="5760"/>
+        </w:tabs>
+        <w:ind w:left="5760" w:hanging="360"/>
+      </w:pPr>
+    </w:lvl>
+    <w:lvl w:ilvl="8" w:tentative="1">
+      <w:start w:val="1"/>
+      <w:numFmt w:val="decimal"/>
+      <w:lvlText w:val="%9."/>
+      <w:lvlJc w:val="left"/>
+      <w:pPr>
+        <w:tabs>
+          <w:tab w:val="num" w:pos="6480"/>
+        </w:tabs>
+        <w:ind w:left="6480" w:hanging="360"/>
+      </w:pPr>
+    </w:lvl>
+  </w:abstractNum>
+  <w:abstractNum w:abstractNumId="7" w15:restartNumberingAfterBreak="0">
+    <w:nsid w:val="539B178D"/>
+    <w:multiLevelType w:val="multilevel"/>
+    <w:tmpl w:val="699865EA"/>
+    <w:lvl w:ilvl="0">
+      <w:start w:val="1"/>
+      <w:numFmt w:val="decimal"/>
+      <w:lvlText w:val="%1."/>
+      <w:lvlJc w:val="left"/>
+      <w:pPr>
+        <w:tabs>
+          <w:tab w:val="num" w:pos="720"/>
+        </w:tabs>
+        <w:ind w:left="720" w:hanging="360"/>
+      </w:pPr>
+    </w:lvl>
+    <w:lvl w:ilvl="1" w:tentative="1">
+      <w:start w:val="1"/>
+      <w:numFmt w:val="decimal"/>
+      <w:lvlText w:val="%2."/>
+      <w:lvlJc w:val="left"/>
+      <w:pPr>
+        <w:tabs>
+          <w:tab w:val="num" w:pos="1440"/>
+        </w:tabs>
+        <w:ind w:left="1440" w:hanging="360"/>
+      </w:pPr>
+    </w:lvl>
+    <w:lvl w:ilvl="2" w:tentative="1">
+      <w:start w:val="1"/>
+      <w:numFmt w:val="decimal"/>
+      <w:lvlText w:val="%3."/>
+      <w:lvlJc w:val="left"/>
+      <w:pPr>
+        <w:tabs>
+          <w:tab w:val="num" w:pos="2160"/>
+        </w:tabs>
+        <w:ind w:left="2160" w:hanging="360"/>
+      </w:pPr>
+    </w:lvl>
+    <w:lvl w:ilvl="3" w:tentative="1">
+      <w:start w:val="1"/>
+      <w:numFmt w:val="decimal"/>
+      <w:lvlText w:val="%4."/>
+      <w:lvlJc w:val="left"/>
+      <w:pPr>
+        <w:tabs>
+          <w:tab w:val="num" w:pos="2880"/>
+        </w:tabs>
+        <w:ind w:left="2880" w:hanging="360"/>
+      </w:pPr>
+    </w:lvl>
+    <w:lvl w:ilvl="4" w:tentative="1">
+      <w:start w:val="1"/>
+      <w:numFmt w:val="decimal"/>
+      <w:lvlText w:val="%5."/>
+      <w:lvlJc w:val="left"/>
+      <w:pPr>
+        <w:tabs>
+          <w:tab w:val="num" w:pos="3600"/>
+        </w:tabs>
+        <w:ind w:left="3600" w:hanging="360"/>
+      </w:pPr>
+    </w:lvl>
+    <w:lvl w:ilvl="5" w:tentative="1">
+      <w:start w:val="1"/>
+      <w:numFmt w:val="decimal"/>
+      <w:lvlText w:val="%6."/>
+      <w:lvlJc w:val="left"/>
+      <w:pPr>
+        <w:tabs>
+          <w:tab w:val="num" w:pos="4320"/>
+        </w:tabs>
+        <w:ind w:left="4320" w:hanging="360"/>
+      </w:pPr>
+    </w:lvl>
+    <w:lvl w:ilvl="6" w:tentative="1">
+      <w:start w:val="1"/>
+      <w:numFmt w:val="decimal"/>
+      <w:lvlText w:val="%7."/>
+      <w:lvlJc w:val="left"/>
+      <w:pPr>
+        <w:tabs>
+          <w:tab w:val="num" w:pos="5040"/>
+        </w:tabs>
+        <w:ind w:left="5040" w:hanging="360"/>
+      </w:pPr>
+    </w:lvl>
+    <w:lvl w:ilvl="7" w:tentative="1">
+      <w:start w:val="1"/>
+      <w:numFmt w:val="decimal"/>
+      <w:lvlText w:val="%8."/>
+      <w:lvlJc w:val="left"/>
+      <w:pPr>
+        <w:tabs>
+          <w:tab w:val="num" w:pos="5760"/>
+        </w:tabs>
+        <w:ind w:left="5760" w:hanging="360"/>
+      </w:pPr>
+    </w:lvl>
+    <w:lvl w:ilvl="8" w:tentative="1">
+      <w:start w:val="1"/>
+      <w:numFmt w:val="decimal"/>
+      <w:lvlText w:val="%9."/>
+      <w:lvlJc w:val="left"/>
+      <w:pPr>
+        <w:tabs>
+          <w:tab w:val="num" w:pos="6480"/>
+        </w:tabs>
+        <w:ind w:left="6480" w:hanging="360"/>
+      </w:pPr>
+    </w:lvl>
+  </w:abstractNum>
+  <w:abstractNum w:abstractNumId="8" w15:restartNumberingAfterBreak="0">
     <w:nsid w:val="56E724F7"/>
     <w:multiLevelType w:val="hybridMultilevel"/>
     <w:tmpl w:val="5B762A4C"/>
@@ -7000,7 +7906,120 @@
       </w:pPr>
     </w:lvl>
   </w:abstractNum>
-  <w:abstractNum w:abstractNumId="4" w15:restartNumberingAfterBreak="0">
+  <w:abstractNum w:abstractNumId="9" w15:restartNumberingAfterBreak="0">
+    <w:nsid w:val="5AB75A9C"/>
+    <w:multiLevelType w:val="hybridMultilevel"/>
+    <w:tmpl w:val="DC10130A"/>
+    <w:lvl w:ilvl="0" w:tplc="FA345B88">
+      <w:start w:val="4"/>
+      <w:numFmt w:val="bullet"/>
+      <w:lvlText w:val="-"/>
+      <w:lvlJc w:val="left"/>
+      <w:pPr>
+        <w:ind w:left="1080" w:hanging="360"/>
+      </w:pPr>
+      <w:rPr>
+        <w:rFonts w:ascii="Arial" w:eastAsia="Times New Roman" w:hAnsi="Arial" w:cs="Arial" w:hint="default"/>
+      </w:rPr>
+    </w:lvl>
+    <w:lvl w:ilvl="1" w:tplc="08090003" w:tentative="1">
+      <w:start w:val="1"/>
+      <w:numFmt w:val="bullet"/>
+      <w:lvlText w:val="o"/>
+      <w:lvlJc w:val="left"/>
+      <w:pPr>
+        <w:ind w:left="1800" w:hanging="360"/>
+      </w:pPr>
+      <w:rPr>
+        <w:rFonts w:ascii="Courier New" w:hAnsi="Courier New" w:cs="Courier New" w:hint="default"/>
+      </w:rPr>
+    </w:lvl>
+    <w:lvl w:ilvl="2" w:tplc="08090005" w:tentative="1">
+      <w:start w:val="1"/>
+      <w:numFmt w:val="bullet"/>
+      <w:lvlText w:val=""/>
+      <w:lvlJc w:val="left"/>
+      <w:pPr>
+        <w:ind w:left="2520" w:hanging="360"/>
+      </w:pPr>
+      <w:rPr>
+        <w:rFonts w:ascii="Wingdings" w:hAnsi="Wingdings" w:hint="default"/>
+      </w:rPr>
+    </w:lvl>
+    <w:lvl w:ilvl="3" w:tplc="08090001" w:tentative="1">
+      <w:start w:val="1"/>
+      <w:numFmt w:val="bullet"/>
+      <w:lvlText w:val=""/>
+      <w:lvlJc w:val="left"/>
+      <w:pPr>
+        <w:ind w:left="3240" w:hanging="360"/>
+      </w:pPr>
+      <w:rPr>
+        <w:rFonts w:ascii="Symbol" w:hAnsi="Symbol" w:hint="default"/>
+      </w:rPr>
+    </w:lvl>
+    <w:lvl w:ilvl="4" w:tplc="08090003" w:tentative="1">
+      <w:start w:val="1"/>
+      <w:numFmt w:val="bullet"/>
+      <w:lvlText w:val="o"/>
+      <w:lvlJc w:val="left"/>
+      <w:pPr>
+        <w:ind w:left="3960" w:hanging="360"/>
+      </w:pPr>
+      <w:rPr>
+        <w:rFonts w:ascii="Courier New" w:hAnsi="Courier New" w:cs="Courier New" w:hint="default"/>
+      </w:rPr>
+    </w:lvl>
+    <w:lvl w:ilvl="5" w:tplc="08090005" w:tentative="1">
+      <w:start w:val="1"/>
+      <w:numFmt w:val="bullet"/>
+      <w:lvlText w:val=""/>
+      <w:lvlJc w:val="left"/>
+      <w:pPr>
+        <w:ind w:left="4680" w:hanging="360"/>
+      </w:pPr>
+      <w:rPr>
+        <w:rFonts w:ascii="Wingdings" w:hAnsi="Wingdings" w:hint="default"/>
+      </w:rPr>
+    </w:lvl>
+    <w:lvl w:ilvl="6" w:tplc="08090001" w:tentative="1">
+      <w:start w:val="1"/>
+      <w:numFmt w:val="bullet"/>
+      <w:lvlText w:val=""/>
+      <w:lvlJc w:val="left"/>
+      <w:pPr>
+        <w:ind w:left="5400" w:hanging="360"/>
+      </w:pPr>
+      <w:rPr>
+        <w:rFonts w:ascii="Symbol" w:hAnsi="Symbol" w:hint="default"/>
+      </w:rPr>
+    </w:lvl>
+    <w:lvl w:ilvl="7" w:tplc="08090003" w:tentative="1">
+      <w:start w:val="1"/>
+      <w:numFmt w:val="bullet"/>
+      <w:lvlText w:val="o"/>
+      <w:lvlJc w:val="left"/>
+      <w:pPr>
+        <w:ind w:left="6120" w:hanging="360"/>
+      </w:pPr>
+      <w:rPr>
+        <w:rFonts w:ascii="Courier New" w:hAnsi="Courier New" w:cs="Courier New" w:hint="default"/>
+      </w:rPr>
+    </w:lvl>
+    <w:lvl w:ilvl="8" w:tplc="08090005" w:tentative="1">
+      <w:start w:val="1"/>
+      <w:numFmt w:val="bullet"/>
+      <w:lvlText w:val=""/>
+      <w:lvlJc w:val="left"/>
+      <w:pPr>
+        <w:ind w:left="6840" w:hanging="360"/>
+      </w:pPr>
+      <w:rPr>
+        <w:rFonts w:ascii="Wingdings" w:hAnsi="Wingdings" w:hint="default"/>
+      </w:rPr>
+    </w:lvl>
+  </w:abstractNum>
+  <w:abstractNum w:abstractNumId="10" w15:restartNumberingAfterBreak="0">
     <w:nsid w:val="65A702B9"/>
     <w:multiLevelType w:val="hybridMultilevel"/>
     <w:tmpl w:val="4E4C2836"/>
@@ -7086,7 +8105,7 @@
       </w:pPr>
     </w:lvl>
   </w:abstractNum>
-  <w:abstractNum w:abstractNumId="5" w15:restartNumberingAfterBreak="0">
+  <w:abstractNum w:abstractNumId="11" w15:restartNumberingAfterBreak="0">
     <w:nsid w:val="672E1CEE"/>
     <w:multiLevelType w:val="multilevel"/>
     <w:tmpl w:val="B6DCCD92"/>
@@ -7207,7 +8226,96 @@
       </w:rPr>
     </w:lvl>
   </w:abstractNum>
-  <w:abstractNum w:abstractNumId="6" w15:restartNumberingAfterBreak="0">
+  <w:abstractNum w:abstractNumId="12" w15:restartNumberingAfterBreak="0">
+    <w:nsid w:val="6E6F5876"/>
+    <w:multiLevelType w:val="hybridMultilevel"/>
+    <w:tmpl w:val="16ECD0A8"/>
+    <w:lvl w:ilvl="0" w:tplc="A7584764">
+      <w:start w:val="1"/>
+      <w:numFmt w:val="decimal"/>
+      <w:lvlText w:val="%1."/>
+      <w:lvlJc w:val="left"/>
+      <w:pPr>
+        <w:ind w:left="1080" w:hanging="360"/>
+      </w:pPr>
+      <w:rPr>
+        <w:rFonts w:hint="default"/>
+      </w:rPr>
+    </w:lvl>
+    <w:lvl w:ilvl="1" w:tplc="08090019" w:tentative="1">
+      <w:start w:val="1"/>
+      <w:numFmt w:val="lowerLetter"/>
+      <w:lvlText w:val="%2."/>
+      <w:lvlJc w:val="left"/>
+      <w:pPr>
+        <w:ind w:left="1800" w:hanging="360"/>
+      </w:pPr>
+    </w:lvl>
+    <w:lvl w:ilvl="2" w:tplc="0809001B" w:tentative="1">
+      <w:start w:val="1"/>
+      <w:numFmt w:val="lowerRoman"/>
+      <w:lvlText w:val="%3."/>
+      <w:lvlJc w:val="right"/>
+      <w:pPr>
+        <w:ind w:left="2520" w:hanging="180"/>
+      </w:pPr>
+    </w:lvl>
+    <w:lvl w:ilvl="3" w:tplc="0809000F" w:tentative="1">
+      <w:start w:val="1"/>
+      <w:numFmt w:val="decimal"/>
+      <w:lvlText w:val="%4."/>
+      <w:lvlJc w:val="left"/>
+      <w:pPr>
+        <w:ind w:left="3240" w:hanging="360"/>
+      </w:pPr>
+    </w:lvl>
+    <w:lvl w:ilvl="4" w:tplc="08090019" w:tentative="1">
+      <w:start w:val="1"/>
+      <w:numFmt w:val="lowerLetter"/>
+      <w:lvlText w:val="%5."/>
+      <w:lvlJc w:val="left"/>
+      <w:pPr>
+        <w:ind w:left="3960" w:hanging="360"/>
+      </w:pPr>
+    </w:lvl>
+    <w:lvl w:ilvl="5" w:tplc="0809001B" w:tentative="1">
+      <w:start w:val="1"/>
+      <w:numFmt w:val="lowerRoman"/>
+      <w:lvlText w:val="%6."/>
+      <w:lvlJc w:val="right"/>
+      <w:pPr>
+        <w:ind w:left="4680" w:hanging="180"/>
+      </w:pPr>
+    </w:lvl>
+    <w:lvl w:ilvl="6" w:tplc="0809000F" w:tentative="1">
+      <w:start w:val="1"/>
+      <w:numFmt w:val="decimal"/>
+      <w:lvlText w:val="%7."/>
+      <w:lvlJc w:val="left"/>
+      <w:pPr>
+        <w:ind w:left="5400" w:hanging="360"/>
+      </w:pPr>
+    </w:lvl>
+    <w:lvl w:ilvl="7" w:tplc="08090019" w:tentative="1">
+      <w:start w:val="1"/>
+      <w:numFmt w:val="lowerLetter"/>
+      <w:lvlText w:val="%8."/>
+      <w:lvlJc w:val="left"/>
+      <w:pPr>
+        <w:ind w:left="6120" w:hanging="360"/>
+      </w:pPr>
+    </w:lvl>
+    <w:lvl w:ilvl="8" w:tplc="0809001B" w:tentative="1">
+      <w:start w:val="1"/>
+      <w:numFmt w:val="lowerRoman"/>
+      <w:lvlText w:val="%9."/>
+      <w:lvlJc w:val="right"/>
+      <w:pPr>
+        <w:ind w:left="6840" w:hanging="180"/>
+      </w:pPr>
+    </w:lvl>
+  </w:abstractNum>
+  <w:abstractNum w:abstractNumId="13" w15:restartNumberingAfterBreak="0">
     <w:nsid w:val="74CB727C"/>
     <w:multiLevelType w:val="multilevel"/>
     <w:tmpl w:val="FBA0DDE0"/>
@@ -7328,7 +8436,7 @@
       </w:rPr>
     </w:lvl>
   </w:abstractNum>
-  <w:abstractNum w:abstractNumId="7" w15:restartNumberingAfterBreak="0">
+  <w:abstractNum w:abstractNumId="14" w15:restartNumberingAfterBreak="0">
     <w:nsid w:val="766B3964"/>
     <w:multiLevelType w:val="multilevel"/>
     <w:tmpl w:val="04090025"/>
@@ -7427,28 +8535,49 @@
     </w:lvl>
   </w:abstractNum>
   <w:num w:numId="1" w16cid:durableId="1746339279">
+    <w:abstractNumId w:val="14"/>
+  </w:num>
+  <w:num w:numId="2" w16cid:durableId="1482424999">
+    <w:abstractNumId w:val="8"/>
+  </w:num>
+  <w:num w:numId="3" w16cid:durableId="1725786557">
+    <w:abstractNumId w:val="13"/>
+  </w:num>
+  <w:num w:numId="4" w16cid:durableId="516969847">
+    <w:abstractNumId w:val="11"/>
+  </w:num>
+  <w:num w:numId="5" w16cid:durableId="2049573571">
+    <w:abstractNumId w:val="5"/>
+  </w:num>
+  <w:num w:numId="6" w16cid:durableId="878275405">
+    <w:abstractNumId w:val="4"/>
+  </w:num>
+  <w:num w:numId="7" w16cid:durableId="405493123">
+    <w:abstractNumId w:val="3"/>
+  </w:num>
+  <w:num w:numId="8" w16cid:durableId="1242639178">
+    <w:abstractNumId w:val="10"/>
+  </w:num>
+  <w:num w:numId="9" w16cid:durableId="700790669">
+    <w:abstractNumId w:val="0"/>
+  </w:num>
+  <w:num w:numId="10" w16cid:durableId="899290711">
+    <w:abstractNumId w:val="6"/>
+  </w:num>
+  <w:num w:numId="11" w16cid:durableId="2031757744">
+    <w:abstractNumId w:val="9"/>
+  </w:num>
+  <w:num w:numId="12" w16cid:durableId="2072846431">
+    <w:abstractNumId w:val="1"/>
+  </w:num>
+  <w:num w:numId="13" w16cid:durableId="1006907917">
+    <w:abstractNumId w:val="12"/>
+  </w:num>
+  <w:num w:numId="14" w16cid:durableId="509565597">
     <w:abstractNumId w:val="7"/>
   </w:num>
-  <w:num w:numId="2" w16cid:durableId="1482424999">
-    <w:abstractNumId w:val="3"/>
-  </w:num>
-  <w:num w:numId="3" w16cid:durableId="1725786557">
-    <w:abstractNumId w:val="6"/>
-  </w:num>
-  <w:num w:numId="4" w16cid:durableId="516969847">
-    <w:abstractNumId w:val="5"/>
-  </w:num>
-  <w:num w:numId="5" w16cid:durableId="2049573571">
+  <w:num w:numId="15" w16cid:durableId="1728651539">
     <w:abstractNumId w:val="2"/>
-  </w:num>
-  <w:num w:numId="6" w16cid:durableId="878275405">
-    <w:abstractNumId w:val="1"/>
-  </w:num>
-  <w:num w:numId="7" w16cid:durableId="405493123">
-    <w:abstractNumId w:val="0"/>
-  </w:num>
-  <w:num w:numId="8" w16cid:durableId="1242639178">
-    <w:abstractNumId w:val="4"/>
   </w:num>
   <w:numIdMacAtCleanup w:val="8"/>
 </w:numbering>

</xml_diff>